<commit_message>
There is no tomorrow!
</commit_message>
<xml_diff>
--- a/UDA_Test #2.docx
+++ b/UDA_Test #2.docx
@@ -4,7 +4,18 @@
   <w:body>
     <w:p>
       <w:r>
-        <w:t>And so I throw the windows wide and call to you across the sky!</w:t>
+        <w:t xml:space="preserve">And </w:t>
+      </w:r>
+      <w:proofErr w:type="gramStart"/>
+      <w:r>
+        <w:t>so</w:t>
+      </w:r>
+      <w:proofErr w:type="gramEnd"/>
+      <w:r>
+        <w:t xml:space="preserve"> I throw the windows wide and call to you across the sky!</w:t>
+      </w:r>
+      <w:r>
+        <w:t xml:space="preserve"> There is no tomorrow!</w:t>
       </w:r>
       <w:bookmarkStart w:id="0" w:name="_GoBack"/>
       <w:bookmarkEnd w:id="0"/>

</xml_diff>